<commit_message>
feat: add centering of image with tests
</commit_message>
<xml_diff>
--- a/{{cookiecutter.lab_work_num}}/template.docx
+++ b/{{cookiecutter.lab_work_num}}/template.docx
@@ -51,6 +51,7 @@
           <w:highlight w:val="none"/>
         </w:rPr>
       </w:r>
+      <w:r/>
     </w:p>
     <w:p>
       <w:pPr>
@@ -539,6 +540,9 @@
       <w:r/>
     </w:p>
     <w:p>
+      <w:pPr>
+        <w:jc w:val="center"/>
+      </w:pPr>
       <w:r>
         <w:t xml:space="preserve">{{testing}}</w:t>
       </w:r>

</xml_diff>

<commit_message>
feat: add support of multi-files projects
</commit_message>
<xml_diff>
--- a/{{cookiecutter.lab_work_num}}/template.docx
+++ b/{{cookiecutter.lab_work_num}}/template.docx
@@ -507,9 +507,35 @@
     </w:p>
     <w:p>
       <w:pPr>
+        <w:rPr>
+          <w:highlight w:val="none"/>
+        </w:rPr>
+      </w:pPr>
+      <w:r>
+        <w:t xml:space="preserve">{%p for task in tasks %}</w:t>
+      </w:r>
+      <w:r/>
+    </w:p>
+    <w:p>
+      <w:pPr>
         <w:pStyle w:val="836"/>
-        <w:contextualSpacing w:val="false"/>
-        <w:jc w:val="left"/>
+      </w:pPr>
+      <w:r>
+        <w:t xml:space="preserve">Задание {{loop.index}}</w:t>
+      </w:r>
+      <w:r>
+        <w:t xml:space="preserve">. {{ </w:t>
+      </w:r>
+      <w:r>
+        <w:t xml:space="preserve">task.name</w:t>
+      </w:r>
+      <w:r>
+        <w:t xml:space="preserve"> }}</w:t>
+      </w:r>
+      <w:r/>
+    </w:p>
+    <w:p>
+      <w:pPr>
         <w:suppressLineNumbers w:val="0"/>
       </w:pPr>
       <w:r>
@@ -526,13 +552,19 @@
         <w:jc w:val="left"/>
       </w:pPr>
       <w:r>
-        <w:t xml:space="preserve">{{source}}</w:t>
+        <w:t xml:space="preserve">{{ task.source }}</w:t>
+      </w:r>
+      <w:r/>
+    </w:p>
+    <w:p>
+      <w:r>
+        <w:t xml:space="preserve">{%p endfor %}</w:t>
       </w:r>
       <w:r/>
     </w:p>
     <w:p>
       <w:pPr>
-        <w:pStyle w:val="836"/>
+        <w:pStyle w:val="835"/>
       </w:pPr>
       <w:r>
         <w:t xml:space="preserve">Тестирование</w:t>

</xml_diff>